<commit_message>
Correccion error test y recalculo de tiempos
</commit_message>
<xml_diff>
--- a/src/app/Graficas tiempos ALM.docx
+++ b/src/app/Graficas tiempos ALM.docx
@@ -32,7 +32,6 @@
           <w:lang w:eastAsia="es-ES"/>
         </w:rPr>
       </w:pPr>
-      <w:bookmarkStart w:id="0" w:name="_GoBack"/>
       <w:r>
         <w:rPr>
           <w:rFonts w:ascii="Consolas" w:eastAsia="Times New Roman" w:hAnsi="Consolas" w:cs="Courier New"/>
@@ -64,7 +63,7 @@
           <w:lang w:eastAsia="es-ES"/>
         </w:rPr>
         <w:br/>
-        <w:t>Media de tiempo:4.337837068658126</w:t>
+        <w:t>Media de tiempo:4.484917640686035</w:t>
       </w:r>
       <w:r>
         <w:rPr>
@@ -118,7 +117,7 @@
           <w:szCs w:val="20"/>
           <w:lang w:eastAsia="es-ES"/>
         </w:rPr>
-        <w:t xml:space="preserve"> de tiempo: 0.023528957007927894</w:t>
+        <w:t xml:space="preserve"> de tiempo: 0.11571427234325299</w:t>
       </w:r>
       <w:r>
         <w:rPr>
@@ -152,7 +151,7 @@
           <w:lang w:eastAsia="es-ES"/>
         </w:rPr>
         <w:br/>
-        <w:t>Media de tiempo: 4.338621716750295</w:t>
+        <w:t>Media de tiempo: 4.467803183354829</w:t>
       </w:r>
       <w:r>
         <w:rPr>
@@ -206,7 +205,7 @@
           <w:szCs w:val="20"/>
           <w:lang w:eastAsia="es-ES"/>
         </w:rPr>
-        <w:t xml:space="preserve"> de tiempo: 0.02546285006631486</w:t>
+        <w:t xml:space="preserve"> de tiempo: 0.13170826977633002</w:t>
       </w:r>
       <w:r>
         <w:rPr>
@@ -284,7 +283,7 @@
           <w:lang w:eastAsia="es-ES"/>
         </w:rPr>
         <w:br/>
-        <w:t>Media de tiempo: 3.386479800207573</w:t>
+        <w:t>Media de tiempo: 3.484095757467705</w:t>
       </w:r>
       <w:r>
         <w:rPr>
@@ -338,7 +337,7 @@
           <w:szCs w:val="20"/>
           <w:lang w:eastAsia="es-ES"/>
         </w:rPr>
-        <w:t xml:space="preserve"> de tiempo: 1.346705718768565</w:t>
+        <w:t xml:space="preserve"> de tiempo: 1.395786384518298</w:t>
       </w:r>
       <w:r>
         <w:rPr>
@@ -416,7 +415,7 @@
           <w:lang w:eastAsia="es-ES"/>
         </w:rPr>
         <w:br/>
-        <w:t>Media de tiempo: 2.919056751226124</w:t>
+        <w:t>Media de tiempo: 2.9971897570710433</w:t>
       </w:r>
       <w:r>
         <w:rPr>
@@ -470,7 +469,7 @@
           <w:szCs w:val="20"/>
           <w:lang w:eastAsia="es-ES"/>
         </w:rPr>
-        <w:t xml:space="preserve"> de tiempo: 1.4197483157029323</w:t>
+        <w:t xml:space="preserve"> de tiempo: 1.473910409948912</w:t>
       </w:r>
       <w:r>
         <w:rPr>
@@ -526,7 +525,7 @@
           <w:lang w:eastAsia="es-ES"/>
         </w:rPr>
         <w:br/>
-        <w:t>Media de tiempo: 2.3509200146323757</w:t>
+        <w:t>Media de tiempo: 2.4173211976101525</w:t>
       </w:r>
       <w:r>
         <w:rPr>
@@ -580,7 +579,7 @@
           <w:szCs w:val="20"/>
           <w:lang w:eastAsia="es-ES"/>
         </w:rPr>
-        <w:t xml:space="preserve"> de tiempo: 1.7040145953854968</w:t>
+        <w:t xml:space="preserve"> de tiempo: 1.7558245544629543</w:t>
       </w:r>
       <w:r>
         <w:rPr>
@@ -636,7 +635,7 @@
           <w:lang w:eastAsia="es-ES"/>
         </w:rPr>
         <w:br/>
-        <w:t>Media de tiempo: 1.9749263859631723</w:t>
+        <w:t>Media de tiempo: 2.0327542999334502</w:t>
       </w:r>
       <w:r>
         <w:rPr>
@@ -690,11 +689,13 @@
           <w:szCs w:val="20"/>
           <w:lang w:eastAsia="es-ES"/>
         </w:rPr>
-        <w:t xml:space="preserve"> de tiempo: 1.7682131268526198</w:t>
+        <w:t xml:space="preserve"> de tiempo: 1.8189444071916243</w:t>
       </w:r>
     </w:p>
-    <w:bookmarkEnd w:id="0"/>
-    <w:p/>
+    <w:p>
+      <w:bookmarkStart w:id="0" w:name="_GoBack"/>
+      <w:bookmarkEnd w:id="0"/>
+    </w:p>
     <w:p>
       <w:r>
         <w:rPr>
@@ -702,7 +703,7 @@
         </w:rPr>
         <w:lastRenderedPageBreak/>
         <w:drawing>
-          <wp:inline distT="0" distB="0" distL="0" distR="0" wp14:anchorId="750AF1B1" wp14:editId="5A501FA2">
+          <wp:inline distT="0" distB="0" distL="0" distR="0" wp14:anchorId="750AF1B1" wp14:editId="417D0FD8">
             <wp:extent cx="5400040" cy="3150235"/>
             <wp:effectExtent l="0" t="0" r="10160" b="12065"/>
             <wp:docPr id="1" name="Gráfico 1"/>
@@ -720,7 +721,7 @@
           <w:noProof/>
         </w:rPr>
         <w:drawing>
-          <wp:inline distT="0" distB="0" distL="0" distR="0" wp14:anchorId="1AC0431D" wp14:editId="17FEB490">
+          <wp:inline distT="0" distB="0" distL="0" distR="0" wp14:anchorId="1AC0431D" wp14:editId="3BF72EB0">
             <wp:extent cx="5400040" cy="3150235"/>
             <wp:effectExtent l="0" t="0" r="10160" b="12065"/>
             <wp:docPr id="2" name="Gráfico 2"/>
@@ -1346,7 +1347,7 @@
                 <c:formatCode>General</c:formatCode>
                 <c:ptCount val="1"/>
                 <c:pt idx="0">
-                  <c:v>4.3377999999999997</c:v>
+                  <c:v>4.4848999999999997</c:v>
                 </c:pt>
               </c:numCache>
             </c:numRef>
@@ -1399,7 +1400,7 @@
                 <c:formatCode>General</c:formatCode>
                 <c:ptCount val="1"/>
                 <c:pt idx="0">
-                  <c:v>4.3385999999999996</c:v>
+                  <c:v>4.4678000000000004</c:v>
                 </c:pt>
               </c:numCache>
             </c:numRef>
@@ -1452,7 +1453,7 @@
                 <c:formatCode>General</c:formatCode>
                 <c:ptCount val="1"/>
                 <c:pt idx="0">
-                  <c:v>3.3864999999999998</c:v>
+                  <c:v>3.4841000000000002</c:v>
                 </c:pt>
               </c:numCache>
             </c:numRef>
@@ -1505,7 +1506,7 @@
                 <c:formatCode>General</c:formatCode>
                 <c:ptCount val="1"/>
                 <c:pt idx="0">
-                  <c:v>2.9190999999999998</c:v>
+                  <c:v>2.9971999999999999</c:v>
                 </c:pt>
               </c:numCache>
             </c:numRef>
@@ -1558,7 +1559,7 @@
                 <c:formatCode>General</c:formatCode>
                 <c:ptCount val="1"/>
                 <c:pt idx="0">
-                  <c:v>2.3509000000000002</c:v>
+                  <c:v>2.4173</c:v>
                 </c:pt>
               </c:numCache>
             </c:numRef>
@@ -1611,7 +1612,7 @@
                 <c:formatCode>General</c:formatCode>
                 <c:ptCount val="1"/>
                 <c:pt idx="0">
-                  <c:v>1.9749000000000001</c:v>
+                  <c:v>2.0327000000000002</c:v>
                 </c:pt>
               </c:numCache>
             </c:numRef>
@@ -1946,7 +1947,7 @@
                 <c:formatCode>General</c:formatCode>
                 <c:ptCount val="1"/>
                 <c:pt idx="0">
-                  <c:v>2.35E-2</c:v>
+                  <c:v>0.1157</c:v>
                 </c:pt>
               </c:numCache>
             </c:numRef>
@@ -1999,7 +2000,7 @@
                 <c:formatCode>General</c:formatCode>
                 <c:ptCount val="1"/>
                 <c:pt idx="0">
-                  <c:v>2.5499999999999998E-2</c:v>
+                  <c:v>0.13170000000000001</c:v>
                 </c:pt>
               </c:numCache>
             </c:numRef>
@@ -2052,7 +2053,7 @@
                 <c:formatCode>General</c:formatCode>
                 <c:ptCount val="1"/>
                 <c:pt idx="0">
-                  <c:v>1.3467</c:v>
+                  <c:v>1.3957999999999999</c:v>
                 </c:pt>
               </c:numCache>
             </c:numRef>
@@ -2105,7 +2106,7 @@
                 <c:formatCode>General</c:formatCode>
                 <c:ptCount val="1"/>
                 <c:pt idx="0">
-                  <c:v>1.4197</c:v>
+                  <c:v>1.4739</c:v>
                 </c:pt>
               </c:numCache>
             </c:numRef>
@@ -2158,7 +2159,7 @@
                 <c:formatCode>General</c:formatCode>
                 <c:ptCount val="1"/>
                 <c:pt idx="0">
-                  <c:v>1.704</c:v>
+                  <c:v>1.7558</c:v>
                 </c:pt>
               </c:numCache>
             </c:numRef>
@@ -2210,6 +2211,9 @@
               <c:numCache>
                 <c:formatCode>General</c:formatCode>
                 <c:ptCount val="1"/>
+                <c:pt idx="0">
+                  <c:v>1.7682</c:v>
+                </c:pt>
               </c:numCache>
             </c:numRef>
           </c:val>

</xml_diff>